<commit_message>
Google Mesa half done.
</commit_message>
<xml_diff>
--- a/DB & DW.docx
+++ b/DB & DW.docx
@@ -356,6 +356,7 @@
                 <w:color w:val="000000"/>
               </w:rPr>
             </w:pPr>
+            <w:proofErr w:type="gramStart"/>
             <w:r>
               <w:rPr>
                 <w:rFonts w:hint="eastAsia"/>
@@ -363,6 +364,7 @@
               </w:rPr>
               <w:t>张包峰</w:t>
             </w:r>
+            <w:proofErr w:type="gramEnd"/>
           </w:p>
         </w:tc>
       </w:tr>
@@ -1877,631 +1879,669 @@
     <w:p/>
     <w:p/>
     <w:p/>
+    <w:p>
+      <w:pPr>
+        <w:pStyle w:val="2"/>
+      </w:pPr>
+      <w:r>
+        <w:t>Google</w:t>
+      </w:r>
+      <w:r>
+        <w:rPr>
+          <w:rFonts w:hint="eastAsia"/>
+        </w:rPr>
+        <w:t xml:space="preserve"> Mesa</w:t>
+      </w:r>
+      <w:r>
+        <w:rPr>
+          <w:rFonts w:hint="eastAsia"/>
+        </w:rPr>
+        <w:t xml:space="preserve"> (</w:t>
+      </w:r>
+      <w:r>
+        <w:rPr>
+          <w:rFonts w:hint="eastAsia"/>
+        </w:rPr>
+        <w:t>再读</w:t>
+      </w:r>
+      <w:bookmarkStart w:id="2" w:name="_GoBack"/>
+      <w:bookmarkEnd w:id="2"/>
+      <w:r>
+        <w:rPr>
+          <w:rFonts w:hint="eastAsia"/>
+        </w:rPr>
+        <w:t>)</w:t>
+      </w:r>
+    </w:p>
+    <w:p>
+      <w:pPr>
+        <w:pStyle w:val="3"/>
+        <w:rPr>
+          <w:rFonts w:hint="eastAsia"/>
+        </w:rPr>
+      </w:pPr>
+      <w:r>
+        <w:rPr>
+          <w:rFonts w:hint="eastAsia"/>
+        </w:rPr>
+        <w:t>背景</w:t>
+      </w:r>
+    </w:p>
+    <w:p>
+      <w:pPr>
+        <w:rPr>
+          <w:rFonts w:hint="eastAsia"/>
+        </w:rPr>
+      </w:pPr>
+      <w:r>
+        <w:rPr>
+          <w:rFonts w:hint="eastAsia"/>
+        </w:rPr>
+        <w:t>Geo-Replicated, Near Real-Time, Scalable Data Warehousing</w:t>
+      </w:r>
+    </w:p>
     <w:p/>
     <w:p>
       <w:pPr>
-        <w:rPr>
-          <w:rFonts w:hint="eastAsia"/>
-        </w:rPr>
-      </w:pPr>
-    </w:p>
-    <w:p/>
-    <w:p>
-      <w:pPr>
-        <w:pStyle w:val="2"/>
-      </w:pPr>
-      <w:bookmarkStart w:id="2" w:name="_Toc394787102"/>
-      <w:r>
-        <w:rPr>
-          <w:rFonts w:hint="eastAsia"/>
-        </w:rPr>
-        <w:t>GreenPlum</w:t>
-      </w:r>
-      <w:bookmarkEnd w:id="2"/>
-    </w:p>
-    <w:p/>
-    <w:p/>
-    <w:p>
-      <w:pPr>
-        <w:pStyle w:val="2"/>
-      </w:pPr>
-      <w:bookmarkStart w:id="3" w:name="_Toc394787103"/>
-      <w:r>
-        <w:rPr>
-          <w:rFonts w:hint="eastAsia"/>
-        </w:rPr>
-        <w:t>Vertica</w:t>
-      </w:r>
-      <w:bookmarkEnd w:id="3"/>
-    </w:p>
-    <w:p/>
-    <w:p/>
-    <w:p>
-      <w:pPr>
-        <w:pStyle w:val="2"/>
-      </w:pPr>
-      <w:bookmarkStart w:id="4" w:name="_Toc394787104"/>
-      <w:r>
-        <w:rPr>
-          <w:rFonts w:hint="eastAsia"/>
-        </w:rPr>
-        <w:t>AsterData</w:t>
-      </w:r>
-      <w:bookmarkEnd w:id="4"/>
-    </w:p>
-    <w:p/>
-    <w:p/>
-    <w:p>
-      <w:pPr>
-        <w:pStyle w:val="2"/>
-      </w:pPr>
-      <w:bookmarkStart w:id="5" w:name="_Toc394787105"/>
-      <w:r>
-        <w:rPr>
-          <w:rFonts w:hint="eastAsia"/>
-        </w:rPr>
-        <w:t>Paraccel</w:t>
-      </w:r>
-      <w:bookmarkEnd w:id="5"/>
-    </w:p>
-    <w:p/>
-    <w:p/>
-    <w:p>
-      <w:pPr>
-        <w:pStyle w:val="2"/>
-      </w:pPr>
-      <w:bookmarkStart w:id="6" w:name="_Toc394787106"/>
-      <w:r>
-        <w:rPr>
-          <w:rFonts w:hint="eastAsia"/>
-        </w:rPr>
-        <w:t>TeraData</w:t>
-      </w:r>
-      <w:bookmarkEnd w:id="6"/>
-    </w:p>
-    <w:p/>
-    <w:p/>
-    <w:p>
-      <w:pPr>
-        <w:pStyle w:val="2"/>
-      </w:pPr>
-      <w:bookmarkStart w:id="7" w:name="_Toc394787107"/>
-      <w:r>
-        <w:rPr>
-          <w:rFonts w:hint="eastAsia"/>
-        </w:rPr>
-        <w:t>Netezza</w:t>
-      </w:r>
-      <w:bookmarkEnd w:id="7"/>
-    </w:p>
-    <w:p>
-      <w:pPr>
-        <w:rPr>
-          <w:rFonts w:hint="eastAsia"/>
-        </w:rPr>
-      </w:pPr>
-    </w:p>
-    <w:p>
-      <w:pPr>
-        <w:pStyle w:val="2"/>
-        <w:rPr>
-          <w:rFonts w:hint="eastAsia"/>
-        </w:rPr>
-      </w:pPr>
+        <w:pStyle w:val="3"/>
+        <w:rPr>
+          <w:rFonts w:hint="eastAsia"/>
+        </w:rPr>
+      </w:pPr>
+      <w:r>
+        <w:rPr>
+          <w:rFonts w:hint="eastAsia"/>
+        </w:rPr>
+        <w:t>存储</w:t>
+      </w:r>
+      <w:r>
+        <w:rPr>
+          <w:rFonts w:hint="eastAsia"/>
+        </w:rPr>
+        <w:t>方面的</w:t>
+      </w:r>
+      <w:r>
+        <w:rPr>
+          <w:rFonts w:hint="eastAsia"/>
+        </w:rPr>
+        <w:t>设计</w:t>
+      </w:r>
+    </w:p>
+    <w:p>
+      <w:pPr>
+        <w:rPr>
+          <w:rFonts w:hint="eastAsia"/>
+        </w:rPr>
+      </w:pPr>
+      <w:r>
+        <w:rPr>
+          <w:rFonts w:hint="eastAsia"/>
+        </w:rPr>
+        <w:t>数据模型，</w:t>
+      </w:r>
+    </w:p>
+    <w:p>
+      <w:pPr>
+        <w:rPr>
+          <w:rFonts w:hint="eastAsia"/>
+        </w:rPr>
+      </w:pPr>
+    </w:p>
+    <w:p>
+      <w:pPr>
+        <w:rPr>
+          <w:rFonts w:hint="eastAsia"/>
+        </w:rPr>
+      </w:pPr>
+      <w:r>
+        <w:rPr>
+          <w:rFonts w:hint="eastAsia"/>
+        </w:rPr>
+        <w:t>更新和查询，</w:t>
+      </w:r>
+    </w:p>
+    <w:p>
+      <w:pPr>
+        <w:rPr>
+          <w:rFonts w:hint="eastAsia"/>
+        </w:rPr>
+      </w:pPr>
+    </w:p>
+    <w:p>
+      <w:pPr>
+        <w:rPr>
+          <w:rFonts w:hint="eastAsia"/>
+        </w:rPr>
+      </w:pPr>
+      <w:r>
+        <w:rPr>
+          <w:rFonts w:hint="eastAsia"/>
+        </w:rPr>
+        <w:t>数据版本管理，</w:t>
+      </w:r>
+    </w:p>
+    <w:p>
+      <w:pPr>
+        <w:rPr>
+          <w:rFonts w:hint="eastAsia"/>
+        </w:rPr>
+      </w:pPr>
+      <w:r>
+        <w:rPr>
+          <w:rFonts w:hint="eastAsia"/>
+        </w:rPr>
+        <w:t>多版本管理中，</w:t>
+      </w:r>
+      <w:r>
+        <w:rPr>
+          <w:rFonts w:hint="eastAsia"/>
+        </w:rPr>
+        <w:t>delta version</w:t>
+      </w:r>
+      <w:r>
+        <w:rPr>
+          <w:rFonts w:hint="eastAsia"/>
+        </w:rPr>
+        <w:t>的预处理是主要设计。</w:t>
+      </w:r>
+      <w:r>
+        <w:rPr>
+          <w:rFonts w:hint="eastAsia"/>
+        </w:rPr>
+        <w:t>delta compaction</w:t>
+      </w:r>
+      <w:r>
+        <w:rPr>
+          <w:rFonts w:hint="eastAsia"/>
+        </w:rPr>
+        <w:t>策略</w:t>
+      </w:r>
+      <w:r>
+        <w:rPr>
+          <w:rFonts w:hint="eastAsia"/>
+        </w:rPr>
+        <w:t>。</w:t>
+      </w:r>
+    </w:p>
+    <w:p>
+      <w:pPr>
+        <w:rPr>
+          <w:rFonts w:hint="eastAsia"/>
+        </w:rPr>
+      </w:pPr>
+    </w:p>
+    <w:p>
+      <w:pPr>
+        <w:rPr>
+          <w:rFonts w:hint="eastAsia"/>
+        </w:rPr>
+      </w:pPr>
+      <w:r>
+        <w:rPr>
+          <w:rFonts w:hint="eastAsia"/>
+        </w:rPr>
+        <w:t>物理存储和索引，</w:t>
+      </w:r>
+    </w:p>
+    <w:p>
+      <w:pPr>
+        <w:rPr>
+          <w:rFonts w:hint="eastAsia"/>
+        </w:rPr>
+      </w:pPr>
+      <w:r>
+        <w:rPr>
+          <w:rFonts w:hint="eastAsia"/>
+        </w:rPr>
+        <w:t>物理存储形式比较简单，主要是要能节约存储空间。每张</w:t>
+      </w:r>
+      <w:r>
+        <w:rPr>
+          <w:rFonts w:hint="eastAsia"/>
+        </w:rPr>
+        <w:t>table</w:t>
+      </w:r>
+      <w:r>
+        <w:rPr>
+          <w:rFonts w:hint="eastAsia"/>
+        </w:rPr>
+        <w:t>有一个或多个索引，在选择压缩算法上，更看重压缩率和读的时候解压缩的速度，胜过于写的时候压缩的速度。</w:t>
+      </w:r>
+    </w:p>
+    <w:p>
+      <w:pPr>
+        <w:rPr>
+          <w:rFonts w:hint="eastAsia"/>
+        </w:rPr>
+      </w:pPr>
+      <w:r>
+        <w:rPr>
+          <w:rFonts w:hint="eastAsia"/>
+        </w:rPr>
+        <w:t>基本的索引查找是二分的方式。</w:t>
+      </w:r>
+    </w:p>
+    <w:p>
+      <w:pPr>
+        <w:rPr>
+          <w:rFonts w:hint="eastAsia"/>
+        </w:rPr>
+      </w:pPr>
+    </w:p>
+    <w:p>
+      <w:pPr>
+        <w:pStyle w:val="3"/>
+        <w:rPr>
+          <w:rFonts w:hint="eastAsia"/>
+        </w:rPr>
+      </w:pPr>
+      <w:r>
+        <w:rPr>
+          <w:rFonts w:hint="eastAsia"/>
+        </w:rPr>
+        <w:t>系统架构</w:t>
+      </w:r>
+    </w:p>
+    <w:p>
+      <w:pPr>
+        <w:rPr>
+          <w:rFonts w:hint="eastAsia"/>
+        </w:rPr>
+      </w:pPr>
+      <w:r>
+        <w:rPr>
+          <w:rFonts w:hint="eastAsia"/>
+        </w:rPr>
+        <w:t>Mesa</w:t>
+      </w:r>
+      <w:r>
+        <w:rPr>
+          <w:rFonts w:hint="eastAsia"/>
+        </w:rPr>
+        <w:t>建立在</w:t>
+      </w:r>
+      <w:proofErr w:type="spellStart"/>
+      <w:r>
+        <w:rPr>
+          <w:rFonts w:hint="eastAsia"/>
+        </w:rPr>
+        <w:t>BigTable</w:t>
+      </w:r>
+      <w:proofErr w:type="spellEnd"/>
+      <w:r>
+        <w:rPr>
+          <w:rFonts w:hint="eastAsia"/>
+        </w:rPr>
+        <w:t>和</w:t>
+      </w:r>
+      <w:r>
+        <w:rPr>
+          <w:rFonts w:hint="eastAsia"/>
+        </w:rPr>
+        <w:t>Colossus</w:t>
+      </w:r>
+      <w:r>
+        <w:rPr>
+          <w:rFonts w:hint="eastAsia"/>
+        </w:rPr>
+        <w:t>之上，是</w:t>
+      </w:r>
+      <w:proofErr w:type="gramStart"/>
+      <w:r>
+        <w:rPr>
+          <w:rFonts w:hint="eastAsia"/>
+        </w:rPr>
+        <w:t>跨数据</w:t>
+      </w:r>
+      <w:proofErr w:type="gramEnd"/>
+      <w:r>
+        <w:rPr>
+          <w:rFonts w:hint="eastAsia"/>
+        </w:rPr>
+        <w:t>中心建立的。每个数据中心上一个实例。</w:t>
+      </w:r>
+    </w:p>
+    <w:p>
+      <w:pPr>
+        <w:rPr>
+          <w:rFonts w:hint="eastAsia"/>
+        </w:rPr>
+      </w:pPr>
+    </w:p>
+    <w:p>
+      <w:pPr>
+        <w:rPr>
+          <w:rFonts w:hint="eastAsia"/>
+        </w:rPr>
+      </w:pPr>
+      <w:r>
+        <w:rPr>
+          <w:rFonts w:hint="eastAsia"/>
+        </w:rPr>
+        <w:t>Mesa</w:t>
+      </w:r>
+      <w:r>
+        <w:rPr>
+          <w:rFonts w:hint="eastAsia"/>
+        </w:rPr>
+        <w:t>单个数据中心的实例由两个子系统组成：负责更新</w:t>
+      </w:r>
+      <w:r>
+        <w:rPr>
+          <w:rFonts w:hint="eastAsia"/>
+        </w:rPr>
+        <w:t>/</w:t>
+      </w:r>
+      <w:r>
+        <w:rPr>
+          <w:rFonts w:hint="eastAsia"/>
+        </w:rPr>
+        <w:t>维护的子系统和负责查询的子系统。</w:t>
+      </w:r>
+    </w:p>
+    <w:p>
+      <w:pPr>
+        <w:rPr>
+          <w:rFonts w:hint="eastAsia"/>
+        </w:rPr>
+      </w:pPr>
+      <w:r>
+        <w:t>两套子系统是解耦的，方便各自的扩容。</w:t>
+      </w:r>
+    </w:p>
+    <w:p>
+      <w:pPr>
+        <w:rPr>
+          <w:rFonts w:hint="eastAsia"/>
+        </w:rPr>
+      </w:pPr>
+    </w:p>
+    <w:p>
+      <w:pPr>
+        <w:rPr>
+          <w:rFonts w:hint="eastAsia"/>
+        </w:rPr>
+      </w:pPr>
+      <w:r>
+        <w:rPr>
+          <w:rFonts w:hint="eastAsia"/>
+        </w:rPr>
+        <w:t>更新</w:t>
+      </w:r>
+      <w:r>
+        <w:rPr>
+          <w:rFonts w:hint="eastAsia"/>
+        </w:rPr>
+        <w:t>子系统</w:t>
+      </w:r>
+    </w:p>
+    <w:p>
+      <w:pPr>
+        <w:rPr>
+          <w:rFonts w:hint="eastAsia"/>
+        </w:rPr>
+      </w:pPr>
+      <w:r>
+        <w:rPr>
+          <w:rFonts w:hint="eastAsia"/>
+        </w:rPr>
+        <w:t>负责更新的子系统需要确保数据在该</w:t>
+      </w:r>
+      <w:r>
+        <w:rPr>
+          <w:rFonts w:hint="eastAsia"/>
+        </w:rPr>
+        <w:t>Mesa</w:t>
+      </w:r>
+      <w:r>
+        <w:rPr>
+          <w:rFonts w:hint="eastAsia"/>
+        </w:rPr>
+        <w:t>实例上的正确性，时效性以及为查询做好优化。后台需要处理很多不同的操作，包括载入更新数据，执行</w:t>
+      </w:r>
+      <w:r>
+        <w:rPr>
+          <w:rFonts w:hint="eastAsia"/>
+        </w:rPr>
+        <w:t>table</w:t>
+      </w:r>
+      <w:r>
+        <w:rPr>
+          <w:rFonts w:hint="eastAsia"/>
+        </w:rPr>
+        <w:t>合并，更改</w:t>
+      </w:r>
+      <w:r>
+        <w:rPr>
+          <w:rFonts w:hint="eastAsia"/>
+        </w:rPr>
+        <w:t>schema</w:t>
+      </w:r>
+      <w:r>
+        <w:rPr>
+          <w:rFonts w:hint="eastAsia"/>
+        </w:rPr>
+        <w:t>信息，给</w:t>
+      </w:r>
+      <w:r>
+        <w:rPr>
+          <w:rFonts w:hint="eastAsia"/>
+        </w:rPr>
+        <w:t>table</w:t>
+      </w:r>
+      <w:r>
+        <w:rPr>
+          <w:rFonts w:hint="eastAsia"/>
+        </w:rPr>
+        <w:t>做</w:t>
+      </w:r>
+      <w:r>
+        <w:rPr>
+          <w:rFonts w:hint="eastAsia"/>
+        </w:rPr>
+        <w:t>checksum</w:t>
+      </w:r>
+      <w:r>
+        <w:rPr>
+          <w:rFonts w:hint="eastAsia"/>
+        </w:rPr>
+        <w:t>。更新子系统主要由</w:t>
+      </w:r>
+      <w:r>
+        <w:rPr>
+          <w:rFonts w:hint="eastAsia"/>
+        </w:rPr>
+        <w:t>controller/workers</w:t>
+      </w:r>
+      <w:r>
+        <w:rPr>
+          <w:rFonts w:hint="eastAsia"/>
+        </w:rPr>
+        <w:t>框架实现。</w:t>
+      </w:r>
+    </w:p>
+    <w:p>
+      <w:pPr>
+        <w:rPr>
+          <w:rFonts w:hint="eastAsia"/>
+        </w:rPr>
+      </w:pPr>
+      <w:r>
+        <w:rPr>
+          <w:rFonts w:hint="eastAsia"/>
+        </w:rPr>
+        <w:t>controller</w:t>
+      </w:r>
+      <w:r>
+        <w:rPr>
+          <w:rFonts w:hint="eastAsia"/>
+        </w:rPr>
+        <w:t>类似</w:t>
+      </w:r>
+      <w:r>
+        <w:rPr>
+          <w:rFonts w:hint="eastAsia"/>
+        </w:rPr>
+        <w:t>master</w:t>
+      </w:r>
+      <w:r>
+        <w:rPr>
+          <w:rFonts w:hint="eastAsia"/>
+        </w:rPr>
+        <w:t>节点，负责让</w:t>
+      </w:r>
+      <w:r>
+        <w:rPr>
+          <w:rFonts w:hint="eastAsia"/>
+        </w:rPr>
+        <w:t>worker</w:t>
+      </w:r>
+      <w:r>
+        <w:rPr>
+          <w:rFonts w:hint="eastAsia"/>
+        </w:rPr>
+        <w:t>执行工作，维护所有表的元数据。既充当</w:t>
+      </w:r>
       <w:r>
         <w:rPr>
           <w:rFonts w:hint="eastAsia"/>
         </w:rPr>
         <w:lastRenderedPageBreak/>
-        <w:t>Column-Based DB/DW</w:t>
-      </w:r>
-    </w:p>
-    <w:p>
-      <w:pPr>
-        <w:pStyle w:val="3"/>
-        <w:rPr>
-          <w:rFonts w:hint="eastAsia"/>
-        </w:rPr>
-      </w:pPr>
-      <w:bookmarkStart w:id="8" w:name="_Toc394787109"/>
-      <w:r>
-        <w:rPr>
-          <w:rFonts w:hint="eastAsia"/>
-        </w:rPr>
-        <w:t>InfoBright</w:t>
-      </w:r>
-      <w:bookmarkEnd w:id="8"/>
-    </w:p>
-    <w:p>
-      <w:pPr>
-        <w:rPr>
-          <w:rFonts w:hint="eastAsia"/>
-        </w:rPr>
-      </w:pPr>
-      <w:r>
-        <w:rPr>
-          <w:rFonts w:hint="eastAsia"/>
-        </w:rPr>
-        <w:t>论文</w:t>
-      </w:r>
-    </w:p>
-    <w:bookmarkStart w:id="9" w:name="_GoBack"/>
-    <w:bookmarkEnd w:id="9"/>
-    <w:p>
-      <w:pPr>
-        <w:rPr>
-          <w:rFonts w:hint="eastAsia"/>
-        </w:rPr>
-      </w:pPr>
-      <w:r>
-        <w:fldChar w:fldCharType="begin"/>
-      </w:r>
-      <w:r>
-        <w:instrText xml:space="preserve"> HYPERLINK "</w:instrText>
-      </w:r>
-      <w:r>
-        <w:instrText>http://citeseerx.ist.psu.edu/viewdoc/download?doi=10.1.1.140.5467&amp;rep=rep1&amp;type=pdf</w:instrText>
-      </w:r>
-      <w:r>
-        <w:instrText xml:space="preserve">" </w:instrText>
-      </w:r>
-      <w:r>
-        <w:fldChar w:fldCharType="separate"/>
-      </w:r>
-      <w:r>
-        <w:rPr>
-          <w:rStyle w:val="a8"/>
-        </w:rPr>
-        <w:t>http://citeseerx.ist.psu.edu/viewdoc/download?doi=10.1.1.140.5467&amp;rep=rep1&amp;type=pdf</w:t>
-      </w:r>
-      <w:r>
-        <w:fldChar w:fldCharType="end"/>
-      </w:r>
-    </w:p>
-    <w:p>
-      <w:pPr>
-        <w:rPr>
-          <w:rFonts w:hint="eastAsia"/>
-        </w:rPr>
-      </w:pPr>
-    </w:p>
-    <w:p>
-      <w:hyperlink r:id="rId9" w:history="1">
-        <w:r>
-          <w:rPr>
-            <w:rStyle w:val="a8"/>
-          </w:rPr>
-          <w:t>http://bookshadow.com/weblog/2014/04/22/infobright-datawarehouse/</w:t>
-        </w:r>
-      </w:hyperlink>
-    </w:p>
-    <w:p>
-      <w:pPr>
-        <w:rPr>
-          <w:rFonts w:hint="eastAsia"/>
-        </w:rPr>
-      </w:pPr>
-    </w:p>
-    <w:p>
-      <w:pPr>
-        <w:rPr>
-          <w:rFonts w:hint="eastAsia"/>
-        </w:rPr>
-      </w:pPr>
-      <w:r>
-        <w:rPr>
-          <w:rFonts w:hint="eastAsia"/>
-        </w:rPr>
-        <w:t>Infobright</w:t>
-      </w:r>
-      <w:r>
-        <w:rPr>
-          <w:rFonts w:hint="eastAsia"/>
-        </w:rPr>
-        <w:t>是开源的</w:t>
-      </w:r>
-      <w:r>
-        <w:rPr>
-          <w:rFonts w:hint="eastAsia"/>
-        </w:rPr>
-        <w:t>MySQL</w:t>
-      </w:r>
-      <w:r>
-        <w:rPr>
-          <w:rFonts w:hint="eastAsia"/>
-        </w:rPr>
-        <w:t>数据仓库解决方案，引入了列存储方案，高强度的数据压缩，优化的统计计算</w:t>
-      </w:r>
-      <w:r>
-        <w:rPr>
-          <w:rFonts w:hint="eastAsia"/>
-        </w:rPr>
-        <w:t>(</w:t>
-      </w:r>
-      <w:r>
-        <w:rPr>
-          <w:rFonts w:hint="eastAsia"/>
-        </w:rPr>
-        <w:t>类似</w:t>
-      </w:r>
-      <w:r>
-        <w:rPr>
-          <w:rFonts w:hint="eastAsia"/>
-        </w:rPr>
-        <w:t>sum/avg/group by</w:t>
-      </w:r>
-      <w:r>
-        <w:rPr>
-          <w:rFonts w:hint="eastAsia"/>
-        </w:rPr>
-        <w:t>之类</w:t>
-      </w:r>
-      <w:r>
-        <w:rPr>
-          <w:rFonts w:hint="eastAsia"/>
-        </w:rPr>
-        <w:t>)</w:t>
-      </w:r>
-      <w:r>
-        <w:rPr>
-          <w:rFonts w:hint="eastAsia"/>
-        </w:rPr>
-        <w:t>，</w:t>
-      </w:r>
-    </w:p>
-    <w:p/>
-    <w:p>
-      <w:pPr>
-        <w:rPr>
-          <w:rFonts w:hint="eastAsia"/>
-        </w:rPr>
-      </w:pPr>
-      <w:r>
-        <w:rPr>
-          <w:rFonts w:hint="eastAsia"/>
-        </w:rPr>
-        <w:t xml:space="preserve">infobright </w:t>
-      </w:r>
-      <w:r>
-        <w:rPr>
-          <w:rFonts w:hint="eastAsia"/>
-        </w:rPr>
-        <w:t>是基于</w:t>
-      </w:r>
-      <w:r>
-        <w:rPr>
-          <w:rFonts w:hint="eastAsia"/>
-        </w:rPr>
-        <w:t>mysql</w:t>
-      </w:r>
-      <w:r>
-        <w:rPr>
-          <w:rFonts w:hint="eastAsia"/>
-        </w:rPr>
-        <w:t>的，但不装</w:t>
-      </w:r>
-      <w:r>
-        <w:rPr>
-          <w:rFonts w:hint="eastAsia"/>
-        </w:rPr>
-        <w:t>mysql</w:t>
-      </w:r>
-      <w:r>
-        <w:rPr>
-          <w:rFonts w:hint="eastAsia"/>
-        </w:rPr>
-        <w:t>亦可，因为它本身就自带了一个。</w:t>
-      </w:r>
-      <w:r>
-        <w:rPr>
-          <w:rFonts w:hint="eastAsia"/>
-        </w:rPr>
-        <w:t>mysql</w:t>
-      </w:r>
-      <w:r>
-        <w:rPr>
-          <w:rFonts w:hint="eastAsia"/>
-        </w:rPr>
-        <w:t>可以粗分为逻辑层和物理存储引擎，</w:t>
-      </w:r>
-      <w:r>
-        <w:rPr>
-          <w:rFonts w:hint="eastAsia"/>
-        </w:rPr>
-        <w:t>infobright</w:t>
-      </w:r>
-      <w:r>
-        <w:rPr>
-          <w:rFonts w:hint="eastAsia"/>
-        </w:rPr>
-        <w:t>主要实现的就是一个存储引擎，但因为它自身存储逻辑跟关系型数据库根本不同，所以，它不能像</w:t>
-      </w:r>
-      <w:r>
-        <w:rPr>
-          <w:rFonts w:hint="eastAsia"/>
-        </w:rPr>
-        <w:t>InnoDB</w:t>
-      </w:r>
-      <w:r>
-        <w:rPr>
-          <w:rFonts w:hint="eastAsia"/>
-        </w:rPr>
-        <w:t>那样直接作为插件挂接到</w:t>
-      </w:r>
-      <w:r>
-        <w:rPr>
-          <w:rFonts w:hint="eastAsia"/>
-        </w:rPr>
-        <w:t>mysql</w:t>
-      </w:r>
-      <w:r>
-        <w:rPr>
-          <w:rFonts w:hint="eastAsia"/>
-        </w:rPr>
-        <w:t>，它的逻辑层是</w:t>
-      </w:r>
-      <w:r>
-        <w:rPr>
-          <w:rFonts w:hint="eastAsia"/>
-        </w:rPr>
-        <w:t>mysql</w:t>
-      </w:r>
-      <w:r>
-        <w:rPr>
-          <w:rFonts w:hint="eastAsia"/>
-        </w:rPr>
-        <w:t>的逻辑</w:t>
-      </w:r>
-      <w:r>
-        <w:rPr>
-          <w:rFonts w:hint="eastAsia"/>
-        </w:rPr>
-        <w:t xml:space="preserve"> </w:t>
-      </w:r>
-      <w:r>
-        <w:rPr>
-          <w:rFonts w:hint="eastAsia"/>
-        </w:rPr>
-        <w:t>层加上它自身的优化器。</w:t>
-      </w:r>
-    </w:p>
-    <w:p/>
-    <w:p>
-      <w:pPr>
-        <w:rPr>
-          <w:rFonts w:hint="eastAsia"/>
-        </w:rPr>
-      </w:pPr>
-      <w:r>
-        <w:rPr>
-          <w:rFonts w:hint="eastAsia"/>
-        </w:rPr>
-        <w:t>几大优点：</w:t>
-      </w:r>
-    </w:p>
-    <w:p/>
-    <w:p>
-      <w:pPr>
-        <w:rPr>
-          <w:rFonts w:hint="eastAsia"/>
-        </w:rPr>
-      </w:pPr>
-      <w:r>
-        <w:rPr>
-          <w:rFonts w:hint="eastAsia"/>
-        </w:rPr>
-        <w:t>1</w:t>
-      </w:r>
-      <w:r>
-        <w:rPr>
-          <w:rFonts w:hint="eastAsia"/>
-        </w:rPr>
-        <w:t>、高压缩比率，平均压缩比可达</w:t>
-      </w:r>
-      <w:r>
-        <w:rPr>
-          <w:rFonts w:hint="eastAsia"/>
-        </w:rPr>
-        <w:t>10</w:t>
-      </w:r>
-      <w:r>
-        <w:rPr>
-          <w:rFonts w:hint="eastAsia"/>
-        </w:rPr>
-        <w:t>：</w:t>
-      </w:r>
-      <w:r>
-        <w:rPr>
-          <w:rFonts w:hint="eastAsia"/>
-        </w:rPr>
-        <w:t>1</w:t>
-      </w:r>
-      <w:r>
-        <w:rPr>
-          <w:rFonts w:hint="eastAsia"/>
-        </w:rPr>
-        <w:t>，甚至可以达到</w:t>
-      </w:r>
-      <w:r>
-        <w:rPr>
-          <w:rFonts w:hint="eastAsia"/>
-        </w:rPr>
-        <w:t>40:1</w:t>
-      </w:r>
-      <w:r>
-        <w:rPr>
-          <w:rFonts w:hint="eastAsia"/>
-        </w:rPr>
-        <w:t>，我用</w:t>
-      </w:r>
-      <w:r>
-        <w:rPr>
-          <w:rFonts w:hint="eastAsia"/>
-        </w:rPr>
-        <w:t>infobright</w:t>
-      </w:r>
-      <w:r>
-        <w:rPr>
-          <w:rFonts w:hint="eastAsia"/>
-        </w:rPr>
-        <w:t>把</w:t>
-      </w:r>
-      <w:r>
-        <w:rPr>
-          <w:rFonts w:hint="eastAsia"/>
-        </w:rPr>
-        <w:t>3.1G</w:t>
-      </w:r>
-      <w:r>
-        <w:rPr>
-          <w:rFonts w:hint="eastAsia"/>
-        </w:rPr>
-        <w:t>的数据存成不足</w:t>
-      </w:r>
-      <w:r>
-        <w:rPr>
-          <w:rFonts w:hint="eastAsia"/>
-        </w:rPr>
-        <w:t>300M</w:t>
-      </w:r>
-      <w:r>
-        <w:rPr>
-          <w:rFonts w:hint="eastAsia"/>
-        </w:rPr>
-        <w:t>。</w:t>
-      </w:r>
-    </w:p>
-    <w:p/>
-    <w:p>
-      <w:pPr>
-        <w:rPr>
-          <w:rFonts w:hint="eastAsia"/>
-        </w:rPr>
-      </w:pPr>
-      <w:r>
-        <w:rPr>
-          <w:rFonts w:hint="eastAsia"/>
-        </w:rPr>
-        <w:t>2</w:t>
-      </w:r>
-      <w:r>
-        <w:rPr>
-          <w:rFonts w:hint="eastAsia"/>
-        </w:rPr>
-        <w:t>、列存储，即使数据量十分巨大，查询速度也很快。用于数据仓库，处理海量数据没一套可不行。</w:t>
-      </w:r>
-    </w:p>
-    <w:p/>
-    <w:p>
-      <w:pPr>
-        <w:rPr>
-          <w:rFonts w:hint="eastAsia"/>
-        </w:rPr>
-      </w:pPr>
-      <w:r>
-        <w:rPr>
-          <w:rFonts w:hint="eastAsia"/>
-        </w:rPr>
-        <w:t>3</w:t>
-      </w:r>
-      <w:r>
-        <w:rPr>
-          <w:rFonts w:hint="eastAsia"/>
-        </w:rPr>
-        <w:t>、不需要建索引，就避免了维护索引及索引随着数据膨胀的问题。把每列数据分块压缩存放，每块有知识网格节点记录块内的统计信息，代替索引，加速搜索。</w:t>
-      </w:r>
-    </w:p>
-    <w:p/>
-    <w:p>
-      <w:pPr>
-        <w:rPr>
-          <w:rFonts w:hint="eastAsia"/>
-        </w:rPr>
-      </w:pPr>
-      <w:r>
-        <w:rPr>
-          <w:rFonts w:hint="eastAsia"/>
-        </w:rPr>
-        <w:t>4</w:t>
-      </w:r>
-      <w:r>
-        <w:rPr>
-          <w:rFonts w:hint="eastAsia"/>
-        </w:rPr>
-        <w:t>、单一台服务器可以高效地读写</w:t>
-      </w:r>
-      <w:r>
-        <w:rPr>
-          <w:rFonts w:hint="eastAsia"/>
-        </w:rPr>
-        <w:t>30T</w:t>
-      </w:r>
-      <w:r>
-        <w:rPr>
-          <w:rFonts w:hint="eastAsia"/>
-        </w:rPr>
-        <w:t>数据。具有可扩展性，这里是指对于同样的查询，当数据量是</w:t>
-      </w:r>
-      <w:r>
-        <w:rPr>
-          <w:rFonts w:hint="eastAsia"/>
-        </w:rPr>
-        <w:t>10T</w:t>
-      </w:r>
-      <w:r>
-        <w:rPr>
-          <w:rFonts w:hint="eastAsia"/>
-        </w:rPr>
-        <w:t>时，它耗费的时间不应该比</w:t>
-      </w:r>
-      <w:r>
-        <w:rPr>
-          <w:rFonts w:hint="eastAsia"/>
-        </w:rPr>
-        <w:t>1T</w:t>
-      </w:r>
-      <w:r>
-        <w:rPr>
-          <w:rFonts w:hint="eastAsia"/>
-        </w:rPr>
-        <w:t>数据量时慢太多，基本是一个数量级内。</w:t>
-      </w:r>
-    </w:p>
-    <w:p/>
-    <w:p>
-      <w:r>
-        <w:rPr>
-          <w:rFonts w:hint="eastAsia"/>
-        </w:rPr>
-        <w:t>下面是</w:t>
-      </w:r>
-      <w:r>
-        <w:rPr>
-          <w:rFonts w:hint="eastAsia"/>
-        </w:rPr>
-        <w:t>Infobright</w:t>
-      </w:r>
-      <w:r>
-        <w:rPr>
-          <w:rFonts w:hint="eastAsia"/>
-        </w:rPr>
-        <w:t>的架构图：</w:t>
-      </w:r>
-    </w:p>
-    <w:p>
-      <w:pPr>
-        <w:jc w:val="center"/>
+        <w:t>了一个可扩展的</w:t>
+      </w:r>
+      <w:r>
+        <w:rPr>
+          <w:rFonts w:hint="eastAsia"/>
+        </w:rPr>
+        <w:t>table metadata cache</w:t>
+      </w:r>
+      <w:r>
+        <w:rPr>
+          <w:rFonts w:hint="eastAsia"/>
+        </w:rPr>
+        <w:t>的角色，又充电了</w:t>
+      </w:r>
+      <w:r>
+        <w:rPr>
+          <w:rFonts w:hint="eastAsia"/>
+        </w:rPr>
+        <w:t>work</w:t>
+      </w:r>
+      <w:r>
+        <w:rPr>
+          <w:rFonts w:hint="eastAsia"/>
+        </w:rPr>
+        <w:t>调度和</w:t>
+      </w:r>
+      <w:r>
+        <w:rPr>
+          <w:rFonts w:hint="eastAsia"/>
+        </w:rPr>
+        <w:t>work</w:t>
+      </w:r>
+      <w:r>
+        <w:rPr>
+          <w:rFonts w:hint="eastAsia"/>
+        </w:rPr>
+        <w:t>队列管理者的角色。</w:t>
+      </w:r>
+    </w:p>
+    <w:p>
+      <w:pPr>
+        <w:rPr>
+          <w:rFonts w:hint="eastAsia"/>
+        </w:rPr>
+      </w:pPr>
+    </w:p>
+    <w:p>
+      <w:pPr>
+        <w:rPr>
+          <w:rFonts w:hint="eastAsia"/>
+        </w:rPr>
       </w:pPr>
       <w:r>
         <w:rPr>
           <w:noProof/>
         </w:rPr>
-        <w:lastRenderedPageBreak/>
         <w:drawing>
-          <wp:inline distT="0" distB="0" distL="0" distR="0" wp14:anchorId="77CD89CA" wp14:editId="232BF47C">
-            <wp:extent cx="4794250" cy="3671707"/>
+          <wp:inline distT="0" distB="0" distL="0" distR="0" wp14:anchorId="6A4B12F3" wp14:editId="1D5B0EC7">
+            <wp:extent cx="3371850" cy="1759226"/>
             <wp:effectExtent l="0" t="0" r="0" b="0"/>
-            <wp:docPr id="2" name="图片 2"/>
+            <wp:docPr id="1" name="图片 1"/>
+            <wp:cNvGraphicFramePr>
+              <a:graphicFrameLocks xmlns:a="http://schemas.openxmlformats.org/drawingml/2006/main" noChangeAspect="1"/>
+            </wp:cNvGraphicFramePr>
+            <a:graphic xmlns:a="http://schemas.openxmlformats.org/drawingml/2006/main">
+              <a:graphicData uri="http://schemas.openxmlformats.org/drawingml/2006/picture">
+                <pic:pic xmlns:pic="http://schemas.openxmlformats.org/drawingml/2006/picture">
+                  <pic:nvPicPr>
+                    <pic:cNvPr id="0" name=""/>
+                    <pic:cNvPicPr/>
+                  </pic:nvPicPr>
+                  <pic:blipFill>
+                    <a:blip r:embed="rId9"/>
+                    <a:stretch>
+                      <a:fillRect/>
+                    </a:stretch>
+                  </pic:blipFill>
+                  <pic:spPr>
+                    <a:xfrm>
+                      <a:off x="0" y="0"/>
+                      <a:ext cx="3373976" cy="1760335"/>
+                    </a:xfrm>
+                    <a:prstGeom prst="rect">
+                      <a:avLst/>
+                    </a:prstGeom>
+                  </pic:spPr>
+                </pic:pic>
+              </a:graphicData>
+            </a:graphic>
+          </wp:inline>
+        </w:drawing>
+      </w:r>
+    </w:p>
+    <w:p>
+      <w:pPr>
+        <w:rPr>
+          <w:rFonts w:hint="eastAsia"/>
+        </w:rPr>
+      </w:pPr>
+    </w:p>
+    <w:p>
+      <w:pPr>
+        <w:rPr>
+          <w:rFonts w:hint="eastAsia"/>
+        </w:rPr>
+      </w:pPr>
+    </w:p>
+    <w:p>
+      <w:pPr>
+        <w:rPr>
+          <w:rFonts w:hint="eastAsia"/>
+        </w:rPr>
+      </w:pPr>
+      <w:r>
+        <w:rPr>
+          <w:rFonts w:hint="eastAsia"/>
+        </w:rPr>
+        <w:t>查询子系统</w:t>
+      </w:r>
+    </w:p>
+    <w:p>
+      <w:pPr>
+        <w:rPr>
+          <w:rFonts w:hint="eastAsia"/>
+        </w:rPr>
+      </w:pPr>
+      <w:r>
+        <w:rPr>
+          <w:noProof/>
+        </w:rPr>
+        <w:drawing>
+          <wp:inline distT="0" distB="0" distL="0" distR="0" wp14:anchorId="3D247B7D" wp14:editId="5C4EEF57">
+            <wp:extent cx="2751085" cy="1581150"/>
+            <wp:effectExtent l="0" t="0" r="0" b="0"/>
+            <wp:docPr id="3" name="图片 3"/>
             <wp:cNvGraphicFramePr>
               <a:graphicFrameLocks xmlns:a="http://schemas.openxmlformats.org/drawingml/2006/main" noChangeAspect="1"/>
             </wp:cNvGraphicFramePr>
@@ -2521,6 +2561,928 @@
                   <pic:spPr>
                     <a:xfrm>
                       <a:off x="0" y="0"/>
+                      <a:ext cx="2754448" cy="1583083"/>
+                    </a:xfrm>
+                    <a:prstGeom prst="rect">
+                      <a:avLst/>
+                    </a:prstGeom>
+                  </pic:spPr>
+                </pic:pic>
+              </a:graphicData>
+            </a:graphic>
+          </wp:inline>
+        </w:drawing>
+      </w:r>
+    </w:p>
+    <w:p>
+      <w:pPr>
+        <w:rPr>
+          <w:rFonts w:hint="eastAsia"/>
+        </w:rPr>
+      </w:pPr>
+    </w:p>
+    <w:p>
+      <w:pPr>
+        <w:rPr>
+          <w:rFonts w:hint="eastAsia"/>
+        </w:rPr>
+      </w:pPr>
+    </w:p>
+    <w:p>
+      <w:pPr>
+        <w:rPr>
+          <w:rFonts w:hint="eastAsia"/>
+        </w:rPr>
+      </w:pPr>
+    </w:p>
+    <w:p>
+      <w:pPr>
+        <w:pStyle w:val="3"/>
+        <w:rPr>
+          <w:rFonts w:hint="eastAsia"/>
+        </w:rPr>
+      </w:pPr>
+      <w:proofErr w:type="gramStart"/>
+      <w:r>
+        <w:rPr>
+          <w:rFonts w:hint="eastAsia"/>
+        </w:rPr>
+        <w:t>跨数据</w:t>
+      </w:r>
+      <w:proofErr w:type="gramEnd"/>
+      <w:r>
+        <w:rPr>
+          <w:rFonts w:hint="eastAsia"/>
+        </w:rPr>
+        <w:t>中心部署</w:t>
+      </w:r>
+    </w:p>
+    <w:p>
+      <w:pPr>
+        <w:rPr>
+          <w:rFonts w:hint="eastAsia"/>
+        </w:rPr>
+      </w:pPr>
+    </w:p>
+    <w:p>
+      <w:pPr>
+        <w:rPr>
+          <w:rFonts w:hint="eastAsia"/>
+        </w:rPr>
+      </w:pPr>
+    </w:p>
+    <w:p>
+      <w:pPr>
+        <w:rPr>
+          <w:rFonts w:hint="eastAsia"/>
+        </w:rPr>
+      </w:pPr>
+      <w:r>
+        <w:rPr>
+          <w:noProof/>
+        </w:rPr>
+        <w:drawing>
+          <wp:inline distT="0" distB="0" distL="0" distR="0" wp14:anchorId="46C8B7B6" wp14:editId="1D3C9B2F">
+            <wp:extent cx="3045669" cy="1885950"/>
+            <wp:effectExtent l="0" t="0" r="0" b="0"/>
+            <wp:docPr id="4" name="图片 4"/>
+            <wp:cNvGraphicFramePr>
+              <a:graphicFrameLocks xmlns:a="http://schemas.openxmlformats.org/drawingml/2006/main" noChangeAspect="1"/>
+            </wp:cNvGraphicFramePr>
+            <a:graphic xmlns:a="http://schemas.openxmlformats.org/drawingml/2006/main">
+              <a:graphicData uri="http://schemas.openxmlformats.org/drawingml/2006/picture">
+                <pic:pic xmlns:pic="http://schemas.openxmlformats.org/drawingml/2006/picture">
+                  <pic:nvPicPr>
+                    <pic:cNvPr id="0" name=""/>
+                    <pic:cNvPicPr/>
+                  </pic:nvPicPr>
+                  <pic:blipFill>
+                    <a:blip r:embed="rId11"/>
+                    <a:stretch>
+                      <a:fillRect/>
+                    </a:stretch>
+                  </pic:blipFill>
+                  <pic:spPr>
+                    <a:xfrm>
+                      <a:off x="0" y="0"/>
+                      <a:ext cx="3048702" cy="1887828"/>
+                    </a:xfrm>
+                    <a:prstGeom prst="rect">
+                      <a:avLst/>
+                    </a:prstGeom>
+                  </pic:spPr>
+                </pic:pic>
+              </a:graphicData>
+            </a:graphic>
+          </wp:inline>
+        </w:drawing>
+      </w:r>
+    </w:p>
+    <w:p>
+      <w:pPr>
+        <w:rPr>
+          <w:rFonts w:hint="eastAsia"/>
+        </w:rPr>
+      </w:pPr>
+    </w:p>
+    <w:p>
+      <w:pPr>
+        <w:rPr>
+          <w:rFonts w:hint="eastAsia"/>
+        </w:rPr>
+      </w:pPr>
+      <w:r>
+        <w:rPr>
+          <w:rFonts w:hint="eastAsia"/>
+        </w:rPr>
+        <w:t>一致性更新策略</w:t>
+      </w:r>
+    </w:p>
+    <w:p>
+      <w:pPr>
+        <w:rPr>
+          <w:rFonts w:hint="eastAsia"/>
+        </w:rPr>
+      </w:pPr>
+      <w:r>
+        <w:rPr>
+          <w:rFonts w:hint="eastAsia"/>
+        </w:rPr>
+        <w:t>Committer</w:t>
+      </w:r>
+      <w:r>
+        <w:rPr>
+          <w:rFonts w:hint="eastAsia"/>
+        </w:rPr>
+        <w:t>、版本数据库，如何做到查询和更新的搞吞吐量的。</w:t>
+      </w:r>
+    </w:p>
+    <w:p>
+      <w:pPr>
+        <w:rPr>
+          <w:rFonts w:hint="eastAsia"/>
+        </w:rPr>
+      </w:pPr>
+    </w:p>
+    <w:p>
+      <w:pPr>
+        <w:rPr>
+          <w:rFonts w:hint="eastAsia"/>
+        </w:rPr>
+      </w:pPr>
+      <w:r>
+        <w:rPr>
+          <w:rFonts w:hint="eastAsia"/>
+        </w:rPr>
+        <w:t>新的</w:t>
+      </w:r>
+      <w:r>
+        <w:rPr>
+          <w:rFonts w:hint="eastAsia"/>
+        </w:rPr>
+        <w:t>Mesa</w:t>
+      </w:r>
+      <w:r>
+        <w:rPr>
+          <w:rFonts w:hint="eastAsia"/>
+        </w:rPr>
+        <w:t>实例</w:t>
+      </w:r>
+    </w:p>
+    <w:p>
+      <w:pPr>
+        <w:rPr>
+          <w:rFonts w:hint="eastAsia"/>
+        </w:rPr>
+      </w:pPr>
+    </w:p>
+    <w:p>
+      <w:pPr>
+        <w:rPr>
+          <w:rFonts w:hint="eastAsia"/>
+        </w:rPr>
+      </w:pPr>
+    </w:p>
+    <w:p>
+      <w:pPr>
+        <w:pStyle w:val="3"/>
+        <w:rPr>
+          <w:rFonts w:hint="eastAsia"/>
+        </w:rPr>
+      </w:pPr>
+      <w:r>
+        <w:rPr>
+          <w:rFonts w:hint="eastAsia"/>
+        </w:rPr>
+        <w:t>其他增强</w:t>
+      </w:r>
+      <w:r>
+        <w:rPr>
+          <w:rFonts w:hint="eastAsia"/>
+        </w:rPr>
+        <w:t>设计</w:t>
+      </w:r>
+    </w:p>
+    <w:p>
+      <w:pPr>
+        <w:rPr>
+          <w:rFonts w:hint="eastAsia"/>
+        </w:rPr>
+      </w:pPr>
+    </w:p>
+    <w:p>
+      <w:pPr>
+        <w:rPr>
+          <w:rFonts w:hint="eastAsia"/>
+        </w:rPr>
+      </w:pPr>
+    </w:p>
+    <w:p>
+      <w:pPr>
+        <w:pStyle w:val="3"/>
+        <w:rPr>
+          <w:rFonts w:hint="eastAsia"/>
+        </w:rPr>
+      </w:pPr>
+      <w:r>
+        <w:rPr>
+          <w:rFonts w:hint="eastAsia"/>
+        </w:rPr>
+        <w:t>经验教训</w:t>
+      </w:r>
+    </w:p>
+    <w:p>
+      <w:pPr>
+        <w:rPr>
+          <w:rFonts w:hint="eastAsia"/>
+        </w:rPr>
+      </w:pPr>
+    </w:p>
+    <w:p>
+      <w:pPr>
+        <w:rPr>
+          <w:rFonts w:hint="eastAsia"/>
+        </w:rPr>
+      </w:pPr>
+    </w:p>
+    <w:p>
+      <w:pPr>
+        <w:rPr>
+          <w:rFonts w:hint="eastAsia"/>
+        </w:rPr>
+      </w:pPr>
+      <w:proofErr w:type="gramStart"/>
+      <w:r>
+        <w:rPr>
+          <w:rFonts w:hint="eastAsia"/>
+        </w:rPr>
+        <w:t>引用里</w:t>
+      </w:r>
+      <w:proofErr w:type="gramEnd"/>
+      <w:r>
+        <w:rPr>
+          <w:rFonts w:hint="eastAsia"/>
+        </w:rPr>
+        <w:t>有丰富的资源可以扩展阅读。</w:t>
+      </w:r>
+    </w:p>
+    <w:p/>
+    <w:p>
+      <w:pPr>
+        <w:pStyle w:val="2"/>
+      </w:pPr>
+      <w:bookmarkStart w:id="3" w:name="_Toc394787102"/>
+      <w:proofErr w:type="spellStart"/>
+      <w:r>
+        <w:rPr>
+          <w:rFonts w:hint="eastAsia"/>
+        </w:rPr>
+        <w:t>GreenPlum</w:t>
+      </w:r>
+      <w:bookmarkEnd w:id="3"/>
+      <w:proofErr w:type="spellEnd"/>
+    </w:p>
+    <w:p/>
+    <w:p/>
+    <w:p>
+      <w:pPr>
+        <w:pStyle w:val="2"/>
+      </w:pPr>
+      <w:bookmarkStart w:id="4" w:name="_Toc394787103"/>
+      <w:proofErr w:type="spellStart"/>
+      <w:r>
+        <w:rPr>
+          <w:rFonts w:hint="eastAsia"/>
+        </w:rPr>
+        <w:t>Vertica</w:t>
+      </w:r>
+      <w:bookmarkEnd w:id="4"/>
+      <w:proofErr w:type="spellEnd"/>
+    </w:p>
+    <w:p/>
+    <w:p/>
+    <w:p>
+      <w:pPr>
+        <w:pStyle w:val="2"/>
+      </w:pPr>
+      <w:bookmarkStart w:id="5" w:name="_Toc394787104"/>
+      <w:proofErr w:type="spellStart"/>
+      <w:r>
+        <w:rPr>
+          <w:rFonts w:hint="eastAsia"/>
+        </w:rPr>
+        <w:t>AsterData</w:t>
+      </w:r>
+      <w:bookmarkEnd w:id="5"/>
+      <w:proofErr w:type="spellEnd"/>
+    </w:p>
+    <w:p/>
+    <w:p/>
+    <w:p>
+      <w:pPr>
+        <w:pStyle w:val="2"/>
+      </w:pPr>
+      <w:bookmarkStart w:id="6" w:name="_Toc394787105"/>
+      <w:proofErr w:type="spellStart"/>
+      <w:r>
+        <w:rPr>
+          <w:rFonts w:hint="eastAsia"/>
+        </w:rPr>
+        <w:t>Paraccel</w:t>
+      </w:r>
+      <w:bookmarkEnd w:id="6"/>
+      <w:proofErr w:type="spellEnd"/>
+    </w:p>
+    <w:p/>
+    <w:p/>
+    <w:p>
+      <w:pPr>
+        <w:pStyle w:val="2"/>
+      </w:pPr>
+      <w:bookmarkStart w:id="7" w:name="_Toc394787106"/>
+      <w:proofErr w:type="spellStart"/>
+      <w:r>
+        <w:rPr>
+          <w:rFonts w:hint="eastAsia"/>
+        </w:rPr>
+        <w:t>TeraData</w:t>
+      </w:r>
+      <w:bookmarkEnd w:id="7"/>
+      <w:proofErr w:type="spellEnd"/>
+    </w:p>
+    <w:p/>
+    <w:p/>
+    <w:p>
+      <w:pPr>
+        <w:pStyle w:val="2"/>
+      </w:pPr>
+      <w:r>
+        <w:rPr>
+          <w:rFonts w:hint="eastAsia"/>
+        </w:rPr>
+        <w:t>SAP</w:t>
+      </w:r>
+    </w:p>
+    <w:p/>
+    <w:p/>
+    <w:p>
+      <w:pPr>
+        <w:pStyle w:val="2"/>
+      </w:pPr>
+      <w:r>
+        <w:rPr>
+          <w:rFonts w:hint="eastAsia"/>
+        </w:rPr>
+        <w:t>SAS</w:t>
+      </w:r>
+    </w:p>
+    <w:p/>
+    <w:p/>
+    <w:p/>
+    <w:p>
+      <w:pPr>
+        <w:pStyle w:val="2"/>
+      </w:pPr>
+      <w:bookmarkStart w:id="8" w:name="_Toc394787107"/>
+      <w:proofErr w:type="spellStart"/>
+      <w:r>
+        <w:rPr>
+          <w:rFonts w:hint="eastAsia"/>
+        </w:rPr>
+        <w:t>Netezza</w:t>
+      </w:r>
+      <w:bookmarkEnd w:id="8"/>
+      <w:proofErr w:type="spellEnd"/>
+    </w:p>
+    <w:p/>
+    <w:p>
+      <w:pPr>
+        <w:pStyle w:val="2"/>
+      </w:pPr>
+      <w:r>
+        <w:rPr>
+          <w:rFonts w:hint="eastAsia"/>
+        </w:rPr>
+        <w:t>Column-Based DB/DW</w:t>
+      </w:r>
+    </w:p>
+    <w:p>
+      <w:pPr>
+        <w:pStyle w:val="3"/>
+      </w:pPr>
+      <w:bookmarkStart w:id="9" w:name="_Toc394787109"/>
+      <w:proofErr w:type="spellStart"/>
+      <w:r>
+        <w:rPr>
+          <w:rFonts w:hint="eastAsia"/>
+        </w:rPr>
+        <w:t>InfoBright</w:t>
+      </w:r>
+      <w:bookmarkEnd w:id="9"/>
+      <w:proofErr w:type="spellEnd"/>
+    </w:p>
+    <w:p>
+      <w:r>
+        <w:rPr>
+          <w:rFonts w:hint="eastAsia"/>
+        </w:rPr>
+        <w:t>论文</w:t>
+      </w:r>
+    </w:p>
+    <w:p>
+      <w:hyperlink r:id="rId12" w:history="1">
+        <w:r>
+          <w:rPr>
+            <w:rStyle w:val="a8"/>
+          </w:rPr>
+          <w:t>http://citeseerx.ist.psu.edu/viewdoc/download?doi=10.1.1.140.5467&amp;rep=rep1&amp;type=pdf</w:t>
+        </w:r>
+      </w:hyperlink>
+    </w:p>
+    <w:p/>
+    <w:p>
+      <w:hyperlink r:id="rId13" w:history="1">
+        <w:r>
+          <w:rPr>
+            <w:rStyle w:val="a8"/>
+          </w:rPr>
+          <w:t>http://bookshadow.com/weblog/2014/04/22/infobright-datawarehouse/</w:t>
+        </w:r>
+      </w:hyperlink>
+    </w:p>
+    <w:p/>
+    <w:p>
+      <w:proofErr w:type="spellStart"/>
+      <w:r>
+        <w:rPr>
+          <w:rFonts w:hint="eastAsia"/>
+        </w:rPr>
+        <w:t>Infobright</w:t>
+      </w:r>
+      <w:proofErr w:type="spellEnd"/>
+      <w:r>
+        <w:rPr>
+          <w:rFonts w:hint="eastAsia"/>
+        </w:rPr>
+        <w:t>是开源的</w:t>
+      </w:r>
+      <w:r>
+        <w:rPr>
+          <w:rFonts w:hint="eastAsia"/>
+        </w:rPr>
+        <w:t>MySQL</w:t>
+      </w:r>
+      <w:r>
+        <w:rPr>
+          <w:rFonts w:hint="eastAsia"/>
+        </w:rPr>
+        <w:t>数据仓库解决方案，引入了列存储方案，高强度的数据压缩，优化的统计计算</w:t>
+      </w:r>
+      <w:r>
+        <w:rPr>
+          <w:rFonts w:hint="eastAsia"/>
+        </w:rPr>
+        <w:t>(</w:t>
+      </w:r>
+      <w:r>
+        <w:rPr>
+          <w:rFonts w:hint="eastAsia"/>
+        </w:rPr>
+        <w:t>类似</w:t>
+      </w:r>
+      <w:r>
+        <w:rPr>
+          <w:rFonts w:hint="eastAsia"/>
+        </w:rPr>
+        <w:t>sum/</w:t>
+      </w:r>
+      <w:proofErr w:type="spellStart"/>
+      <w:r>
+        <w:rPr>
+          <w:rFonts w:hint="eastAsia"/>
+        </w:rPr>
+        <w:t>avg</w:t>
+      </w:r>
+      <w:proofErr w:type="spellEnd"/>
+      <w:r>
+        <w:rPr>
+          <w:rFonts w:hint="eastAsia"/>
+        </w:rPr>
+        <w:t>/group by</w:t>
+      </w:r>
+      <w:r>
+        <w:rPr>
+          <w:rFonts w:hint="eastAsia"/>
+        </w:rPr>
+        <w:t>之类</w:t>
+      </w:r>
+      <w:r>
+        <w:rPr>
+          <w:rFonts w:hint="eastAsia"/>
+        </w:rPr>
+        <w:t>)</w:t>
+      </w:r>
+      <w:r>
+        <w:rPr>
+          <w:rFonts w:hint="eastAsia"/>
+        </w:rPr>
+        <w:t>，</w:t>
+      </w:r>
+    </w:p>
+    <w:p/>
+    <w:p>
+      <w:proofErr w:type="spellStart"/>
+      <w:r>
+        <w:rPr>
+          <w:rFonts w:hint="eastAsia"/>
+        </w:rPr>
+        <w:t>infobright</w:t>
+      </w:r>
+      <w:proofErr w:type="spellEnd"/>
+      <w:r>
+        <w:rPr>
+          <w:rFonts w:hint="eastAsia"/>
+        </w:rPr>
+        <w:t xml:space="preserve"> </w:t>
+      </w:r>
+      <w:r>
+        <w:rPr>
+          <w:rFonts w:hint="eastAsia"/>
+        </w:rPr>
+        <w:t>是基于</w:t>
+      </w:r>
+      <w:proofErr w:type="spellStart"/>
+      <w:r>
+        <w:rPr>
+          <w:rFonts w:hint="eastAsia"/>
+        </w:rPr>
+        <w:t>mysql</w:t>
+      </w:r>
+      <w:proofErr w:type="spellEnd"/>
+      <w:r>
+        <w:rPr>
+          <w:rFonts w:hint="eastAsia"/>
+        </w:rPr>
+        <w:t>的，但不装</w:t>
+      </w:r>
+      <w:proofErr w:type="spellStart"/>
+      <w:r>
+        <w:rPr>
+          <w:rFonts w:hint="eastAsia"/>
+        </w:rPr>
+        <w:t>mysql</w:t>
+      </w:r>
+      <w:proofErr w:type="spellEnd"/>
+      <w:r>
+        <w:rPr>
+          <w:rFonts w:hint="eastAsia"/>
+        </w:rPr>
+        <w:t>亦可，因为它本身就自带了一个。</w:t>
+      </w:r>
+      <w:proofErr w:type="spellStart"/>
+      <w:r>
+        <w:rPr>
+          <w:rFonts w:hint="eastAsia"/>
+        </w:rPr>
+        <w:t>mysql</w:t>
+      </w:r>
+      <w:proofErr w:type="spellEnd"/>
+      <w:r>
+        <w:rPr>
+          <w:rFonts w:hint="eastAsia"/>
+        </w:rPr>
+        <w:t>可以粗分为逻辑层和物理存储引擎，</w:t>
+      </w:r>
+      <w:proofErr w:type="spellStart"/>
+      <w:r>
+        <w:rPr>
+          <w:rFonts w:hint="eastAsia"/>
+        </w:rPr>
+        <w:t>infobright</w:t>
+      </w:r>
+      <w:proofErr w:type="spellEnd"/>
+      <w:r>
+        <w:rPr>
+          <w:rFonts w:hint="eastAsia"/>
+        </w:rPr>
+        <w:t>主要实现的就是一个存储引擎，但因为它自身存储逻辑跟关系型数据库根本不同，所以，它不能像</w:t>
+      </w:r>
+      <w:proofErr w:type="spellStart"/>
+      <w:r>
+        <w:rPr>
+          <w:rFonts w:hint="eastAsia"/>
+        </w:rPr>
+        <w:t>InnoDB</w:t>
+      </w:r>
+      <w:proofErr w:type="spellEnd"/>
+      <w:r>
+        <w:rPr>
+          <w:rFonts w:hint="eastAsia"/>
+        </w:rPr>
+        <w:t>那样直接作为插件挂接到</w:t>
+      </w:r>
+      <w:proofErr w:type="spellStart"/>
+      <w:r>
+        <w:rPr>
+          <w:rFonts w:hint="eastAsia"/>
+        </w:rPr>
+        <w:t>mysql</w:t>
+      </w:r>
+      <w:proofErr w:type="spellEnd"/>
+      <w:r>
+        <w:rPr>
+          <w:rFonts w:hint="eastAsia"/>
+        </w:rPr>
+        <w:t>，它的逻辑层是</w:t>
+      </w:r>
+      <w:proofErr w:type="spellStart"/>
+      <w:r>
+        <w:rPr>
+          <w:rFonts w:hint="eastAsia"/>
+        </w:rPr>
+        <w:t>mysql</w:t>
+      </w:r>
+      <w:proofErr w:type="spellEnd"/>
+      <w:r>
+        <w:rPr>
+          <w:rFonts w:hint="eastAsia"/>
+        </w:rPr>
+        <w:t>的逻辑</w:t>
+      </w:r>
+      <w:r>
+        <w:rPr>
+          <w:rFonts w:hint="eastAsia"/>
+        </w:rPr>
+        <w:t xml:space="preserve"> </w:t>
+      </w:r>
+      <w:r>
+        <w:rPr>
+          <w:rFonts w:hint="eastAsia"/>
+        </w:rPr>
+        <w:t>层加上它自身的优化器。</w:t>
+      </w:r>
+    </w:p>
+    <w:p/>
+    <w:p>
+      <w:r>
+        <w:rPr>
+          <w:rFonts w:hint="eastAsia"/>
+        </w:rPr>
+        <w:t>几大优点：</w:t>
+      </w:r>
+    </w:p>
+    <w:p/>
+    <w:p>
+      <w:r>
+        <w:rPr>
+          <w:rFonts w:hint="eastAsia"/>
+        </w:rPr>
+        <w:t>1</w:t>
+      </w:r>
+      <w:r>
+        <w:rPr>
+          <w:rFonts w:hint="eastAsia"/>
+        </w:rPr>
+        <w:t>、高压缩比率，平均压缩比可达</w:t>
+      </w:r>
+      <w:r>
+        <w:rPr>
+          <w:rFonts w:hint="eastAsia"/>
+        </w:rPr>
+        <w:t>10</w:t>
+      </w:r>
+      <w:r>
+        <w:rPr>
+          <w:rFonts w:hint="eastAsia"/>
+        </w:rPr>
+        <w:t>：</w:t>
+      </w:r>
+      <w:r>
+        <w:rPr>
+          <w:rFonts w:hint="eastAsia"/>
+        </w:rPr>
+        <w:t>1</w:t>
+      </w:r>
+      <w:r>
+        <w:rPr>
+          <w:rFonts w:hint="eastAsia"/>
+        </w:rPr>
+        <w:t>，甚至可以达到</w:t>
+      </w:r>
+      <w:r>
+        <w:rPr>
+          <w:rFonts w:hint="eastAsia"/>
+        </w:rPr>
+        <w:t>40:1</w:t>
+      </w:r>
+      <w:r>
+        <w:rPr>
+          <w:rFonts w:hint="eastAsia"/>
+        </w:rPr>
+        <w:t>，我用</w:t>
+      </w:r>
+      <w:proofErr w:type="spellStart"/>
+      <w:r>
+        <w:rPr>
+          <w:rFonts w:hint="eastAsia"/>
+        </w:rPr>
+        <w:t>infobright</w:t>
+      </w:r>
+      <w:proofErr w:type="spellEnd"/>
+      <w:r>
+        <w:rPr>
+          <w:rFonts w:hint="eastAsia"/>
+        </w:rPr>
+        <w:t>把</w:t>
+      </w:r>
+      <w:r>
+        <w:rPr>
+          <w:rFonts w:hint="eastAsia"/>
+        </w:rPr>
+        <w:t>3.1G</w:t>
+      </w:r>
+      <w:r>
+        <w:rPr>
+          <w:rFonts w:hint="eastAsia"/>
+        </w:rPr>
+        <w:t>的数据存成不足</w:t>
+      </w:r>
+      <w:r>
+        <w:rPr>
+          <w:rFonts w:hint="eastAsia"/>
+        </w:rPr>
+        <w:t>300M</w:t>
+      </w:r>
+      <w:r>
+        <w:rPr>
+          <w:rFonts w:hint="eastAsia"/>
+        </w:rPr>
+        <w:t>。</w:t>
+      </w:r>
+    </w:p>
+    <w:p/>
+    <w:p>
+      <w:r>
+        <w:rPr>
+          <w:rFonts w:hint="eastAsia"/>
+        </w:rPr>
+        <w:t>2</w:t>
+      </w:r>
+      <w:r>
+        <w:rPr>
+          <w:rFonts w:hint="eastAsia"/>
+        </w:rPr>
+        <w:t>、列存储，即使数据量十分巨大，查询速度也很快。用于数据仓库，处理海量数据没一套</w:t>
+      </w:r>
+      <w:r>
+        <w:rPr>
+          <w:rFonts w:hint="eastAsia"/>
+        </w:rPr>
+        <w:lastRenderedPageBreak/>
+        <w:t>可不行。</w:t>
+      </w:r>
+    </w:p>
+    <w:p/>
+    <w:p>
+      <w:r>
+        <w:rPr>
+          <w:rFonts w:hint="eastAsia"/>
+        </w:rPr>
+        <w:t>3</w:t>
+      </w:r>
+      <w:r>
+        <w:rPr>
+          <w:rFonts w:hint="eastAsia"/>
+        </w:rPr>
+        <w:t>、不需要建索引，就避免了维护索引及索引随着数据膨胀的问题。把每列数据分块压缩存放，每块有知识网格节点记录块内的统计信息，代替索引，加速搜索。</w:t>
+      </w:r>
+    </w:p>
+    <w:p/>
+    <w:p>
+      <w:r>
+        <w:rPr>
+          <w:rFonts w:hint="eastAsia"/>
+        </w:rPr>
+        <w:t>4</w:t>
+      </w:r>
+      <w:r>
+        <w:rPr>
+          <w:rFonts w:hint="eastAsia"/>
+        </w:rPr>
+        <w:t>、单一台服务器可以高效地读写</w:t>
+      </w:r>
+      <w:r>
+        <w:rPr>
+          <w:rFonts w:hint="eastAsia"/>
+        </w:rPr>
+        <w:t>30T</w:t>
+      </w:r>
+      <w:r>
+        <w:rPr>
+          <w:rFonts w:hint="eastAsia"/>
+        </w:rPr>
+        <w:t>数据。具有可扩展性，这里是指对于同样的查询，当数据量是</w:t>
+      </w:r>
+      <w:r>
+        <w:rPr>
+          <w:rFonts w:hint="eastAsia"/>
+        </w:rPr>
+        <w:t>10T</w:t>
+      </w:r>
+      <w:r>
+        <w:rPr>
+          <w:rFonts w:hint="eastAsia"/>
+        </w:rPr>
+        <w:t>时，它耗费的时间不应该比</w:t>
+      </w:r>
+      <w:r>
+        <w:rPr>
+          <w:rFonts w:hint="eastAsia"/>
+        </w:rPr>
+        <w:t>1T</w:t>
+      </w:r>
+      <w:r>
+        <w:rPr>
+          <w:rFonts w:hint="eastAsia"/>
+        </w:rPr>
+        <w:t>数据量时慢太多，基本是一个数量级内。</w:t>
+      </w:r>
+    </w:p>
+    <w:p/>
+    <w:p>
+      <w:r>
+        <w:rPr>
+          <w:rFonts w:hint="eastAsia"/>
+        </w:rPr>
+        <w:t>下面是</w:t>
+      </w:r>
+      <w:proofErr w:type="spellStart"/>
+      <w:r>
+        <w:rPr>
+          <w:rFonts w:hint="eastAsia"/>
+        </w:rPr>
+        <w:t>Infobright</w:t>
+      </w:r>
+      <w:proofErr w:type="spellEnd"/>
+      <w:r>
+        <w:rPr>
+          <w:rFonts w:hint="eastAsia"/>
+        </w:rPr>
+        <w:t>的架构图：</w:t>
+      </w:r>
+    </w:p>
+    <w:p>
+      <w:pPr>
+        <w:jc w:val="center"/>
+      </w:pPr>
+      <w:r>
+        <w:rPr>
+          <w:noProof/>
+        </w:rPr>
+        <w:drawing>
+          <wp:inline distT="0" distB="0" distL="0" distR="0" wp14:anchorId="77CD89CA" wp14:editId="232BF47C">
+            <wp:extent cx="4794250" cy="3671707"/>
+            <wp:effectExtent l="0" t="0" r="0" b="0"/>
+            <wp:docPr id="2" name="图片 2"/>
+            <wp:cNvGraphicFramePr>
+              <a:graphicFrameLocks xmlns:a="http://schemas.openxmlformats.org/drawingml/2006/main" noChangeAspect="1"/>
+            </wp:cNvGraphicFramePr>
+            <a:graphic xmlns:a="http://schemas.openxmlformats.org/drawingml/2006/main">
+              <a:graphicData uri="http://schemas.openxmlformats.org/drawingml/2006/picture">
+                <pic:pic xmlns:pic="http://schemas.openxmlformats.org/drawingml/2006/picture">
+                  <pic:nvPicPr>
+                    <pic:cNvPr id="0" name=""/>
+                    <pic:cNvPicPr/>
+                  </pic:nvPicPr>
+                  <pic:blipFill>
+                    <a:blip r:embed="rId14"/>
+                    <a:stretch>
+                      <a:fillRect/>
+                    </a:stretch>
+                  </pic:blipFill>
+                  <pic:spPr>
+                    <a:xfrm>
+                      <a:off x="0" y="0"/>
                       <a:ext cx="4795157" cy="3672402"/>
                     </a:xfrm>
                     <a:prstGeom prst="rect">
@@ -2535,23 +3497,20 @@
       </w:r>
     </w:p>
     <w:p>
-      <w:pPr>
-        <w:rPr>
-          <w:rFonts w:hint="eastAsia"/>
-        </w:rPr>
-      </w:pPr>
       <w:r>
         <w:rPr>
           <w:rFonts w:hint="eastAsia"/>
         </w:rPr>
         <w:t>灰色部分是</w:t>
       </w:r>
+      <w:proofErr w:type="spellStart"/>
       <w:r>
         <w:rPr>
           <w:rFonts w:hint="eastAsia"/>
         </w:rPr>
         <w:t>mysql</w:t>
       </w:r>
+      <w:proofErr w:type="spellEnd"/>
       <w:r>
         <w:rPr>
           <w:rFonts w:hint="eastAsia"/>
@@ -2562,8 +3521,16 @@
         <w:rPr>
           <w:rFonts w:hint="eastAsia"/>
         </w:rPr>
-        <w:t xml:space="preserve"> infobright</w:t>
-      </w:r>
+        <w:t xml:space="preserve"> </w:t>
+      </w:r>
+      <w:proofErr w:type="spellStart"/>
+      <w:r>
+        <w:rPr>
+          <w:rFonts w:hint="eastAsia"/>
+        </w:rPr>
+        <w:t>infobright</w:t>
+      </w:r>
+      <w:proofErr w:type="spellEnd"/>
       <w:r>
         <w:rPr>
           <w:rFonts w:hint="eastAsia"/>
@@ -2573,11 +3540,6 @@
     </w:p>
     <w:p/>
     <w:p>
-      <w:pPr>
-        <w:rPr>
-          <w:rFonts w:hint="eastAsia"/>
-        </w:rPr>
-      </w:pPr>
       <w:r>
         <w:rPr>
           <w:rFonts w:hint="eastAsia"/>
@@ -2587,23 +3549,20 @@
     </w:p>
     <w:p/>
     <w:p>
-      <w:pPr>
-        <w:rPr>
-          <w:rFonts w:hint="eastAsia"/>
-        </w:rPr>
-      </w:pPr>
       <w:r>
         <w:rPr>
           <w:rFonts w:hint="eastAsia"/>
         </w:rPr>
         <w:t>跟</w:t>
       </w:r>
+      <w:proofErr w:type="spellStart"/>
       <w:r>
         <w:rPr>
           <w:rFonts w:hint="eastAsia"/>
         </w:rPr>
         <w:t>mysql</w:t>
       </w:r>
+      <w:proofErr w:type="spellEnd"/>
       <w:r>
         <w:rPr>
           <w:rFonts w:hint="eastAsia"/>
@@ -2612,17 +3571,14 @@
       </w:r>
     </w:p>
     <w:p>
-      <w:pPr>
-        <w:rPr>
-          <w:rFonts w:hint="eastAsia"/>
-        </w:rPr>
-      </w:pPr>
+      <w:proofErr w:type="gramStart"/>
       <w:r>
         <w:rPr>
           <w:rFonts w:hint="eastAsia"/>
         </w:rPr>
         <w:t>逻辑层右端的</w:t>
       </w:r>
+      <w:proofErr w:type="gramEnd"/>
       <w:r>
         <w:rPr>
           <w:rFonts w:hint="eastAsia"/>
@@ -2635,24 +3591,28 @@
         </w:rPr>
         <w:t>与</w:t>
       </w:r>
+      <w:proofErr w:type="spellStart"/>
       <w:r>
         <w:rPr>
           <w:rFonts w:hint="eastAsia"/>
         </w:rPr>
         <w:t>unloader</w:t>
       </w:r>
+      <w:proofErr w:type="spellEnd"/>
       <w:r>
         <w:rPr>
           <w:rFonts w:hint="eastAsia"/>
         </w:rPr>
         <w:t>是</w:t>
       </w:r>
+      <w:proofErr w:type="spellStart"/>
       <w:r>
         <w:rPr>
           <w:rFonts w:hint="eastAsia"/>
         </w:rPr>
         <w:t>infobright</w:t>
       </w:r>
+      <w:proofErr w:type="spellEnd"/>
       <w:r>
         <w:rPr>
           <w:rFonts w:hint="eastAsia"/>
@@ -2719,24 +3679,28 @@
         </w:rPr>
         <w:t>任务，由于</w:t>
       </w:r>
+      <w:proofErr w:type="spellStart"/>
       <w:r>
         <w:rPr>
           <w:rFonts w:hint="eastAsia"/>
         </w:rPr>
         <w:t>infobright</w:t>
       </w:r>
+      <w:proofErr w:type="spellEnd"/>
       <w:r>
         <w:rPr>
           <w:rFonts w:hint="eastAsia"/>
         </w:rPr>
         <w:t>面向的是海量数据环境，所以这个数据导入导出模块是一个独立的服务，并非直接使用</w:t>
       </w:r>
+      <w:proofErr w:type="spellStart"/>
       <w:r>
         <w:rPr>
           <w:rFonts w:hint="eastAsia"/>
         </w:rPr>
         <w:t>mysql</w:t>
       </w:r>
+      <w:proofErr w:type="spellEnd"/>
       <w:r>
         <w:rPr>
           <w:rFonts w:hint="eastAsia"/>
@@ -2745,35 +3709,34 @@
       </w:r>
     </w:p>
     <w:p>
-      <w:pPr>
-        <w:rPr>
-          <w:rFonts w:hint="eastAsia"/>
-        </w:rPr>
-      </w:pPr>
       <w:r>
         <w:rPr>
           <w:rFonts w:hint="eastAsia"/>
         </w:rPr>
         <w:t>逻辑层的</w:t>
       </w:r>
+      <w:proofErr w:type="spellStart"/>
       <w:r>
         <w:rPr>
           <w:rFonts w:hint="eastAsia"/>
         </w:rPr>
         <w:t>infobright</w:t>
       </w:r>
+      <w:proofErr w:type="spellEnd"/>
       <w:r>
         <w:rPr>
           <w:rFonts w:hint="eastAsia"/>
         </w:rPr>
         <w:t>优化器包在</w:t>
       </w:r>
+      <w:proofErr w:type="spellStart"/>
       <w:r>
         <w:rPr>
           <w:rFonts w:hint="eastAsia"/>
         </w:rPr>
         <w:t>mysql</w:t>
       </w:r>
+      <w:proofErr w:type="spellEnd"/>
       <w:r>
         <w:rPr>
           <w:rFonts w:hint="eastAsia"/>
@@ -2784,8 +3747,16 @@
         <w:rPr>
           <w:rFonts w:hint="eastAsia"/>
         </w:rPr>
-        <w:t xml:space="preserve"> mysql</w:t>
-      </w:r>
+        <w:t xml:space="preserve"> </w:t>
+      </w:r>
+      <w:proofErr w:type="spellStart"/>
+      <w:r>
+        <w:rPr>
+          <w:rFonts w:hint="eastAsia"/>
+        </w:rPr>
+        <w:t>mysql</w:t>
+      </w:r>
+      <w:proofErr w:type="spellEnd"/>
       <w:r>
         <w:rPr>
           <w:rFonts w:hint="eastAsia"/>
@@ -2794,16 +3765,25 @@
       </w:r>
     </w:p>
     <w:p>
-      <w:pPr>
-        <w:rPr>
-          <w:rFonts w:hint="eastAsia"/>
-        </w:rPr>
-      </w:pPr>
-      <w:r>
-        <w:rPr>
-          <w:rFonts w:hint="eastAsia"/>
-        </w:rPr>
-        <w:t>存储层最底层是一个个的</w:t>
+      <w:r>
+        <w:rPr>
+          <w:rFonts w:hint="eastAsia"/>
+        </w:rPr>
+        <w:t>存储层</w:t>
+      </w:r>
+      <w:proofErr w:type="gramStart"/>
+      <w:r>
+        <w:rPr>
+          <w:rFonts w:hint="eastAsia"/>
+        </w:rPr>
+        <w:t>最</w:t>
+      </w:r>
+      <w:proofErr w:type="gramEnd"/>
+      <w:r>
+        <w:rPr>
+          <w:rFonts w:hint="eastAsia"/>
+        </w:rPr>
+        <w:t>底层是一个个的</w:t>
       </w:r>
       <w:r>
         <w:rPr>
@@ -2835,11 +3815,19 @@
         </w:rPr>
         <w:t>64K</w:t>
       </w:r>
-      <w:r>
-        <w:rPr>
-          <w:rFonts w:hint="eastAsia"/>
-        </w:rPr>
-        <w:t>个元素，所有数据按照这样的形式打包存储，每一个数据块进行类型相关的压缩（即根据不同数据类型采</w:t>
+      <w:proofErr w:type="gramStart"/>
+      <w:r>
+        <w:rPr>
+          <w:rFonts w:hint="eastAsia"/>
+        </w:rPr>
+        <w:t>个</w:t>
+      </w:r>
+      <w:proofErr w:type="gramEnd"/>
+      <w:r>
+        <w:rPr>
+          <w:rFonts w:hint="eastAsia"/>
+        </w:rPr>
+        <w:t>元素，所有数据按照这样的形式打包存储，每一个数据块进行类型相关的压缩（即根据不同数据类型采</w:t>
       </w:r>
       <w:r>
         <w:rPr>
@@ -2855,23 +3843,20 @@
       </w:r>
     </w:p>
     <w:p>
-      <w:pPr>
-        <w:rPr>
-          <w:rFonts w:hint="eastAsia"/>
-        </w:rPr>
-      </w:pPr>
       <w:r>
         <w:rPr>
           <w:rFonts w:hint="eastAsia"/>
         </w:rPr>
         <w:t>压缩层再向上就是</w:t>
       </w:r>
+      <w:proofErr w:type="spellStart"/>
       <w:r>
         <w:rPr>
           <w:rFonts w:hint="eastAsia"/>
         </w:rPr>
         <w:t>infobright</w:t>
       </w:r>
+      <w:proofErr w:type="spellEnd"/>
       <w:r>
         <w:rPr>
           <w:rFonts w:hint="eastAsia"/>
@@ -2890,12 +3875,14 @@
         </w:rPr>
         <w:t>（知识网格），这也是</w:t>
       </w:r>
+      <w:proofErr w:type="spellStart"/>
       <w:r>
         <w:rPr>
           <w:rFonts w:hint="eastAsia"/>
         </w:rPr>
         <w:t>infobright</w:t>
       </w:r>
+      <w:proofErr w:type="spellEnd"/>
       <w:r>
         <w:rPr>
           <w:rFonts w:hint="eastAsia"/>
@@ -2906,7 +3893,14 @@
         <w:rPr>
           <w:rFonts w:hint="eastAsia"/>
         </w:rPr>
-        <w:t>Data Pack Node</w:t>
+        <w:t xml:space="preserve">Data Pack </w:t>
+      </w:r>
+      <w:r>
+        <w:rPr>
+          <w:rFonts w:hint="eastAsia"/>
+        </w:rPr>
+        <w:lastRenderedPageBreak/>
+        <w:t>Node</w:t>
       </w:r>
       <w:r>
         <w:rPr>
@@ -2942,7 +3936,21 @@
         <w:rPr>
           <w:rFonts w:hint="eastAsia"/>
         </w:rPr>
-        <w:t>min, max, avg, null</w:t>
+        <w:t xml:space="preserve">min, max, </w:t>
+      </w:r>
+      <w:proofErr w:type="spellStart"/>
+      <w:r>
+        <w:rPr>
+          <w:rFonts w:hint="eastAsia"/>
+        </w:rPr>
+        <w:t>avg</w:t>
+      </w:r>
+      <w:proofErr w:type="spellEnd"/>
+      <w:r>
+        <w:rPr>
+          <w:rFonts w:hint="eastAsia"/>
+        </w:rPr>
+        <w:t>, null</w:t>
       </w:r>
       <w:r>
         <w:rPr>
@@ -2963,21 +3971,9 @@
         <w:t>则存储了一些更高级的统计信息，以及与其它表的连接信息，这里面的信息有些是数据载入时已经算好的，有些是随着查询进行而计算的，所以说是具备一定的“智能”的。</w:t>
       </w:r>
     </w:p>
-    <w:p>
-      <w:pPr>
-        <w:rPr>
-          <w:rFonts w:hint="eastAsia"/>
-        </w:rPr>
-      </w:pPr>
-    </w:p>
-    <w:p>
-      <w:pPr>
-        <w:rPr>
-          <w:rFonts w:hint="eastAsia"/>
-        </w:rPr>
-      </w:pPr>
-    </w:p>
     <w:p/>
+    <w:p/>
+    <w:p/>
     <w:p>
       <w:pPr>
         <w:pStyle w:val="3"/>
@@ -2987,28 +3983,16 @@
         <w:rPr>
           <w:rFonts w:hint="eastAsia"/>
         </w:rPr>
-        <w:lastRenderedPageBreak/>
         <w:t>Sybase IQ</w:t>
       </w:r>
       <w:bookmarkEnd w:id="10"/>
     </w:p>
     <w:p>
-      <w:pPr>
-        <w:rPr>
-          <w:rFonts w:hint="eastAsia"/>
-        </w:rPr>
-      </w:pPr>
-      <w:r>
-        <w:rPr>
-          <w:rFonts w:hint="eastAsia"/>
-        </w:rPr>
-        <w:t>Sy</w:t>
-      </w:r>
-      <w:r>
-        <w:rPr>
-          <w:rFonts w:hint="eastAsia"/>
-        </w:rPr>
-        <w:t>base</w:t>
+      <w:r>
+        <w:rPr>
+          <w:rFonts w:hint="eastAsia"/>
+        </w:rPr>
+        <w:t>Sybase</w:t>
       </w:r>
       <w:r>
         <w:rPr>
@@ -3016,11 +4000,19 @@
         </w:rPr>
         <w:t>可以说是列式数据库的先驱，</w:t>
       </w:r>
-      <w:r>
-        <w:rPr>
-          <w:rFonts w:hint="eastAsia"/>
-        </w:rPr>
-        <w:t xml:space="preserve">Sysbase IQ 15 </w:t>
+      <w:proofErr w:type="spellStart"/>
+      <w:r>
+        <w:rPr>
+          <w:rFonts w:hint="eastAsia"/>
+        </w:rPr>
+        <w:t>Sysbase</w:t>
+      </w:r>
+      <w:proofErr w:type="spellEnd"/>
+      <w:r>
+        <w:rPr>
+          <w:rFonts w:hint="eastAsia"/>
+        </w:rPr>
+        <w:t xml:space="preserve"> IQ 15 </w:t>
       </w:r>
       <w:r>
         <w:rPr>
@@ -3051,8 +4043,8 @@
     </w:p>
     <w:p/>
     <w:sectPr>
-      <w:headerReference w:type="default" r:id="rId11"/>
-      <w:footerReference w:type="default" r:id="rId12"/>
+      <w:headerReference w:type="default" r:id="rId15"/>
+      <w:footerReference w:type="default" r:id="rId16"/>
       <w:pgSz w:w="11906" w:h="16838"/>
       <w:pgMar w:top="1440" w:right="1800" w:bottom="1440" w:left="1800" w:header="851" w:footer="992" w:gutter="0"/>
       <w:cols w:space="425"/>
@@ -3130,7 +4122,7 @@
         <w:kern w:val="0"/>
         <w:szCs w:val="21"/>
       </w:rPr>
-      <w:t>5</w:t>
+      <w:t>4</w:t>
     </w:r>
     <w:r>
       <w:rPr>
@@ -3206,7 +4198,7 @@
         <w:kern w:val="0"/>
         <w:szCs w:val="21"/>
       </w:rPr>
-      <w:t>7</w:t>
+      <w:t>9</w:t>
     </w:r>
     <w:r>
       <w:rPr>
@@ -8629,7 +9621,7 @@
 </file>
 
 <file path=customXml/itemProps1.xml><?xml version="1.0" encoding="utf-8"?>
-<ds:datastoreItem xmlns:ds="http://schemas.openxmlformats.org/officeDocument/2006/customXml" ds:itemID="{586D1B5B-A1BA-4533-94DC-63EAD866D642}">
+<ds:datastoreItem xmlns:ds="http://schemas.openxmlformats.org/officeDocument/2006/customXml" ds:itemID="{BE6528E5-41F3-46AF-9D2B-CA578CDC45D5}">
   <ds:schemaRefs>
     <ds:schemaRef ds:uri="http://schemas.openxmlformats.org/officeDocument/2006/bibliography"/>
   </ds:schemaRefs>

</xml_diff>